<commit_message>
framework integrated, database functions untested
</commit_message>
<xml_diff>
--- a/report.docx
+++ b/report.docx
@@ -284,19 +284,7 @@
         <w:rPr>
           <w:lang w:val="en-US"/>
         </w:rPr>
-        <w:t xml:space="preserve">The purpose of this project is to develop a Student-Professor Appointment Booking System </w:t>
-      </w:r>
-      <w:r>
-        <w:rPr>
-          <w:lang w:val="en-US"/>
-        </w:rPr>
-        <w:t>(</w:t>
-      </w:r>
-      <w:r>
-        <w:rPr>
-          <w:lang w:val="en-US"/>
-        </w:rPr>
-        <w:t>SPABS) designed for a university setting. This system aims to facilitate the scheduling of one-on-one meetings between students and professors, enhancing the academic experience by providing a convenient and efficient method for booking appointments. The target audience includes university students, professors, and academic administrators who are involved in the scheduling of academic advising, tutoring, or research meetings.</w:t>
+        <w:t>The purpose of this project is to develop a Student-Professor Appointment Booking System (SPABS) designed for a university setting. This system aims to facilitate the scheduling of one-on-one meetings between students and professors, enhancing the academic experience by providing a convenient and efficient method for booking appointments. The target audience includes university students, professors, and academic administrators who are involved in the scheduling of academic advising, tutoring, or research meetings.</w:t>
       </w:r>
     </w:p>
     <w:p>
@@ -304,13 +292,7 @@
         <w:ind w:firstLine="720"/>
       </w:pPr>
       <w:r>
-        <w:t xml:space="preserve">The </w:t>
-      </w:r>
-      <w:r>
-        <w:t>student</w:t>
-      </w:r>
-      <w:r>
-        <w:t>-Professor Appointment Booking System (SPABS) is designed for the academic domain within a university setting. It addresses the scheduling challenges faced by students, professors, and academic administrators in arranging one-on-one meetings for academic advising, tutoring, or research discussions.</w:t>
+        <w:t>The student-Professor Appointment Booking System (SPABS) is designed for the academic domain within a university setting. It addresses the scheduling challenges faced by students, professors, and academic administrators in arranging one-on-one meetings for academic advising, tutoring, or research discussions.</w:t>
       </w:r>
     </w:p>
     <w:p>
@@ -948,13 +930,7 @@
         <w:rPr>
           <w:lang w:val="en-US"/>
         </w:rPr>
-        <w:t>A p</w:t>
-      </w:r>
-      <w:r>
-        <w:rPr>
-          <w:lang w:val="en-US"/>
-        </w:rPr>
-        <w:t xml:space="preserve">rofessor can </w:t>
+        <w:t xml:space="preserve">A professor can </w:t>
       </w:r>
     </w:p>
     <w:p>
@@ -1137,6 +1113,20 @@
     </w:p>
     <w:p>
       <w:pPr>
+        <w:ind w:left="2160"/>
+        <w:rPr>
+          <w:lang w:val="en-US"/>
+        </w:rPr>
+      </w:pPr>
+      <w:r>
+        <w:rPr>
+          <w:lang w:val="en-US"/>
+        </w:rPr>
+        <w:t xml:space="preserve">    Password</w:t>
+      </w:r>
+    </w:p>
+    <w:p>
+      <w:pPr>
         <w:pStyle w:val="ListParagraph"/>
         <w:numPr>
           <w:ilvl w:val="0"/>
@@ -1309,6 +1299,7 @@
         <w:rPr>
           <w:lang w:val="en-US"/>
         </w:rPr>
+        <w:lastRenderedPageBreak/>
         <w:t xml:space="preserve">    </w:t>
       </w:r>
       <w:r>

</xml_diff>